<commit_message>
[Documentation] Final docs edition & presentation with demo
</commit_message>
<xml_diff>
--- a/Документация/Техническое задание.docx
+++ b/Документация/Техническое задание.docx
@@ -1472,6 +1472,8 @@
         <w:t>Оглавление</w:t>
       </w:r>
     </w:p>
+    <w:bookmarkStart w:id="0" w:name="_GoBack"/>
+    <w:bookmarkEnd w:id="0"/>
     <w:p>
       <w:pPr>
         <w:pStyle w:val="13"/>
@@ -1495,7 +1497,7 @@
       <w:r>
         <w:fldChar w:fldCharType="separate"/>
       </w:r>
-      <w:hyperlink w:anchor="_Toc37528969" w:history="1">
+      <w:hyperlink w:anchor="_Toc37670840" w:history="1">
         <w:r>
           <w:rPr>
             <w:rStyle w:val="a7"/>
@@ -1542,7 +1544,7 @@
             <w:noProof/>
             <w:webHidden/>
           </w:rPr>
-          <w:instrText xml:space="preserve"> PAGEREF _Toc37528969 \h </w:instrText>
+          <w:instrText xml:space="preserve"> PAGEREF _Toc37670840 \h </w:instrText>
         </w:r>
         <w:r>
           <w:rPr>
@@ -1589,7 +1591,7 @@
           <w:lang w:eastAsia="ru-RU"/>
         </w:rPr>
       </w:pPr>
-      <w:hyperlink w:anchor="_Toc37528970" w:history="1">
+      <w:hyperlink w:anchor="_Toc37670841" w:history="1">
         <w:r>
           <w:rPr>
             <w:rStyle w:val="a7"/>
@@ -1634,7 +1636,7 @@
             <w:noProof/>
             <w:webHidden/>
           </w:rPr>
-          <w:instrText xml:space="preserve"> PAGEREF _Toc37528970 \h </w:instrText>
+          <w:instrText xml:space="preserve"> PAGEREF _Toc37670841 \h </w:instrText>
         </w:r>
         <w:r>
           <w:rPr>
@@ -1681,7 +1683,7 @@
           <w:lang w:eastAsia="ru-RU"/>
         </w:rPr>
       </w:pPr>
-      <w:hyperlink w:anchor="_Toc37528971" w:history="1">
+      <w:hyperlink w:anchor="_Toc37670842" w:history="1">
         <w:r>
           <w:rPr>
             <w:rStyle w:val="a7"/>
@@ -1726,7 +1728,7 @@
             <w:noProof/>
             <w:webHidden/>
           </w:rPr>
-          <w:instrText xml:space="preserve"> PAGEREF _Toc37528971 \h </w:instrText>
+          <w:instrText xml:space="preserve"> PAGEREF _Toc37670842 \h </w:instrText>
         </w:r>
         <w:r>
           <w:rPr>
@@ -1771,7 +1773,7 @@
           <w:lang w:eastAsia="ru-RU"/>
         </w:rPr>
       </w:pPr>
-      <w:hyperlink w:anchor="_Toc37528972" w:history="1">
+      <w:hyperlink w:anchor="_Toc37670843" w:history="1">
         <w:r>
           <w:rPr>
             <w:rStyle w:val="a7"/>
@@ -1818,7 +1820,7 @@
             <w:noProof/>
             <w:webHidden/>
           </w:rPr>
-          <w:instrText xml:space="preserve"> PAGEREF _Toc37528972 \h </w:instrText>
+          <w:instrText xml:space="preserve"> PAGEREF _Toc37670843 \h </w:instrText>
         </w:r>
         <w:r>
           <w:rPr>
@@ -1863,7 +1865,7 @@
           <w:lang w:eastAsia="ru-RU"/>
         </w:rPr>
       </w:pPr>
-      <w:hyperlink w:anchor="_Toc37528973" w:history="1">
+      <w:hyperlink w:anchor="_Toc37670844" w:history="1">
         <w:r>
           <w:rPr>
             <w:rStyle w:val="a7"/>
@@ -1910,7 +1912,7 @@
             <w:noProof/>
             <w:webHidden/>
           </w:rPr>
-          <w:instrText xml:space="preserve"> PAGEREF _Toc37528973 \h </w:instrText>
+          <w:instrText xml:space="preserve"> PAGEREF _Toc37670844 \h </w:instrText>
         </w:r>
         <w:r>
           <w:rPr>
@@ -1957,7 +1959,7 @@
           <w:lang w:eastAsia="ru-RU"/>
         </w:rPr>
       </w:pPr>
-      <w:hyperlink w:anchor="_Toc37528974" w:history="1">
+      <w:hyperlink w:anchor="_Toc37670845" w:history="1">
         <w:r>
           <w:rPr>
             <w:rStyle w:val="a7"/>
@@ -2002,7 +2004,7 @@
             <w:noProof/>
             <w:webHidden/>
           </w:rPr>
-          <w:instrText xml:space="preserve"> PAGEREF _Toc37528974 \h </w:instrText>
+          <w:instrText xml:space="preserve"> PAGEREF _Toc37670845 \h </w:instrText>
         </w:r>
         <w:r>
           <w:rPr>
@@ -2049,7 +2051,7 @@
           <w:lang w:eastAsia="ru-RU"/>
         </w:rPr>
       </w:pPr>
-      <w:hyperlink w:anchor="_Toc37528975" w:history="1">
+      <w:hyperlink w:anchor="_Toc37670846" w:history="1">
         <w:r>
           <w:rPr>
             <w:rStyle w:val="a7"/>
@@ -2094,7 +2096,7 @@
             <w:noProof/>
             <w:webHidden/>
           </w:rPr>
-          <w:instrText xml:space="preserve"> PAGEREF _Toc37528975 \h </w:instrText>
+          <w:instrText xml:space="preserve"> PAGEREF _Toc37670846 \h </w:instrText>
         </w:r>
         <w:r>
           <w:rPr>
@@ -2139,7 +2141,7 @@
           <w:lang w:eastAsia="ru-RU"/>
         </w:rPr>
       </w:pPr>
-      <w:hyperlink w:anchor="_Toc37528976" w:history="1">
+      <w:hyperlink w:anchor="_Toc37670847" w:history="1">
         <w:r>
           <w:rPr>
             <w:rStyle w:val="a7"/>
@@ -2186,7 +2188,7 @@
             <w:noProof/>
             <w:webHidden/>
           </w:rPr>
-          <w:instrText xml:space="preserve"> PAGEREF _Toc37528976 \h </w:instrText>
+          <w:instrText xml:space="preserve"> PAGEREF _Toc37670847 \h </w:instrText>
         </w:r>
         <w:r>
           <w:rPr>
@@ -2233,7 +2235,7 @@
           <w:lang w:eastAsia="ru-RU"/>
         </w:rPr>
       </w:pPr>
-      <w:hyperlink w:anchor="_Toc37528977" w:history="1">
+      <w:hyperlink w:anchor="_Toc37670848" w:history="1">
         <w:r>
           <w:rPr>
             <w:rStyle w:val="a7"/>
@@ -2278,7 +2280,7 @@
             <w:noProof/>
             <w:webHidden/>
           </w:rPr>
-          <w:instrText xml:space="preserve"> PAGEREF _Toc37528977 \h </w:instrText>
+          <w:instrText xml:space="preserve"> PAGEREF _Toc37670848 \h </w:instrText>
         </w:r>
         <w:r>
           <w:rPr>
@@ -2326,7 +2328,7 @@
           <w:lang w:eastAsia="ru-RU"/>
         </w:rPr>
       </w:pPr>
-      <w:hyperlink w:anchor="_Toc37528978" w:history="1">
+      <w:hyperlink w:anchor="_Toc37670849" w:history="1">
         <w:r>
           <w:rPr>
             <w:rStyle w:val="a7"/>
@@ -2372,7 +2374,7 @@
             <w:noProof/>
             <w:webHidden/>
           </w:rPr>
-          <w:instrText xml:space="preserve"> PAGEREF _Toc37528978 \h </w:instrText>
+          <w:instrText xml:space="preserve"> PAGEREF _Toc37670849 \h </w:instrText>
         </w:r>
         <w:r>
           <w:rPr>
@@ -2418,7 +2420,7 @@
           <w:lang w:eastAsia="ru-RU"/>
         </w:rPr>
       </w:pPr>
-      <w:hyperlink w:anchor="_Toc37528979" w:history="1">
+      <w:hyperlink w:anchor="_Toc37670850" w:history="1">
         <w:r>
           <w:rPr>
             <w:rStyle w:val="a7"/>
@@ -2462,7 +2464,7 @@
             <w:noProof/>
             <w:webHidden/>
           </w:rPr>
-          <w:instrText xml:space="preserve"> PAGEREF _Toc37528979 \h </w:instrText>
+          <w:instrText xml:space="preserve"> PAGEREF _Toc37670850 \h </w:instrText>
         </w:r>
         <w:r>
           <w:rPr>
@@ -2508,7 +2510,7 @@
           <w:lang w:eastAsia="ru-RU"/>
         </w:rPr>
       </w:pPr>
-      <w:hyperlink w:anchor="_Toc37528980" w:history="1">
+      <w:hyperlink w:anchor="_Toc37670851" w:history="1">
         <w:r>
           <w:rPr>
             <w:rStyle w:val="a7"/>
@@ -2552,7 +2554,7 @@
             <w:noProof/>
             <w:webHidden/>
           </w:rPr>
-          <w:instrText xml:space="preserve"> PAGEREF _Toc37528980 \h </w:instrText>
+          <w:instrText xml:space="preserve"> PAGEREF _Toc37670851 \h </w:instrText>
         </w:r>
         <w:r>
           <w:rPr>
@@ -2600,7 +2602,7 @@
           <w:lang w:eastAsia="ru-RU"/>
         </w:rPr>
       </w:pPr>
-      <w:hyperlink w:anchor="_Toc37528981" w:history="1">
+      <w:hyperlink w:anchor="_Toc37670852" w:history="1">
         <w:r>
           <w:rPr>
             <w:rStyle w:val="a7"/>
@@ -2646,7 +2648,7 @@
             <w:noProof/>
             <w:webHidden/>
           </w:rPr>
-          <w:instrText xml:space="preserve"> PAGEREF _Toc37528981 \h </w:instrText>
+          <w:instrText xml:space="preserve"> PAGEREF _Toc37670852 \h </w:instrText>
         </w:r>
         <w:r>
           <w:rPr>
@@ -2693,7 +2695,7 @@
           <w:lang w:eastAsia="ru-RU"/>
         </w:rPr>
       </w:pPr>
-      <w:hyperlink w:anchor="_Toc37528982" w:history="1">
+      <w:hyperlink w:anchor="_Toc37670853" w:history="1">
         <w:r>
           <w:rPr>
             <w:rStyle w:val="a7"/>
@@ -2738,7 +2740,7 @@
             <w:noProof/>
             <w:webHidden/>
           </w:rPr>
-          <w:instrText xml:space="preserve"> PAGEREF _Toc37528982 \h </w:instrText>
+          <w:instrText xml:space="preserve"> PAGEREF _Toc37670853 \h </w:instrText>
         </w:r>
         <w:r>
           <w:rPr>
@@ -2785,7 +2787,7 @@
           <w:lang w:eastAsia="ru-RU"/>
         </w:rPr>
       </w:pPr>
-      <w:hyperlink w:anchor="_Toc37528983" w:history="1">
+      <w:hyperlink w:anchor="_Toc37670854" w:history="1">
         <w:r>
           <w:rPr>
             <w:rStyle w:val="a7"/>
@@ -2830,7 +2832,7 @@
             <w:noProof/>
             <w:webHidden/>
           </w:rPr>
-          <w:instrText xml:space="preserve"> PAGEREF _Toc37528983 \h </w:instrText>
+          <w:instrText xml:space="preserve"> PAGEREF _Toc37670854 \h </w:instrText>
         </w:r>
         <w:r>
           <w:rPr>
@@ -2877,7 +2879,7 @@
           <w:lang w:eastAsia="ru-RU"/>
         </w:rPr>
       </w:pPr>
-      <w:hyperlink w:anchor="_Toc37528984" w:history="1">
+      <w:hyperlink w:anchor="_Toc37670855" w:history="1">
         <w:r>
           <w:rPr>
             <w:rStyle w:val="a7"/>
@@ -2922,7 +2924,7 @@
             <w:noProof/>
             <w:webHidden/>
           </w:rPr>
-          <w:instrText xml:space="preserve"> PAGEREF _Toc37528984 \h </w:instrText>
+          <w:instrText xml:space="preserve"> PAGEREF _Toc37670855 \h </w:instrText>
         </w:r>
         <w:r>
           <w:rPr>
@@ -2969,7 +2971,7 @@
           <w:lang w:eastAsia="ru-RU"/>
         </w:rPr>
       </w:pPr>
-      <w:hyperlink w:anchor="_Toc37528985" w:history="1">
+      <w:hyperlink w:anchor="_Toc37670856" w:history="1">
         <w:r>
           <w:rPr>
             <w:rStyle w:val="a7"/>
@@ -3014,7 +3016,7 @@
             <w:noProof/>
             <w:webHidden/>
           </w:rPr>
-          <w:instrText xml:space="preserve"> PAGEREF _Toc37528985 \h </w:instrText>
+          <w:instrText xml:space="preserve"> PAGEREF _Toc37670856 \h </w:instrText>
         </w:r>
         <w:r>
           <w:rPr>
@@ -3061,7 +3063,7 @@
           <w:lang w:eastAsia="ru-RU"/>
         </w:rPr>
       </w:pPr>
-      <w:hyperlink w:anchor="_Toc37528986" w:history="1">
+      <w:hyperlink w:anchor="_Toc37670857" w:history="1">
         <w:r>
           <w:rPr>
             <w:rStyle w:val="a7"/>
@@ -3106,7 +3108,7 @@
             <w:noProof/>
             <w:webHidden/>
           </w:rPr>
-          <w:instrText xml:space="preserve"> PAGEREF _Toc37528986 \h </w:instrText>
+          <w:instrText xml:space="preserve"> PAGEREF _Toc37670857 \h </w:instrText>
         </w:r>
         <w:r>
           <w:rPr>
@@ -3154,7 +3156,7 @@
           <w:lang w:eastAsia="ru-RU"/>
         </w:rPr>
       </w:pPr>
-      <w:hyperlink w:anchor="_Toc37528987" w:history="1">
+      <w:hyperlink w:anchor="_Toc37670858" w:history="1">
         <w:r>
           <w:rPr>
             <w:rStyle w:val="a7"/>
@@ -3200,7 +3202,7 @@
             <w:noProof/>
             <w:webHidden/>
           </w:rPr>
-          <w:instrText xml:space="preserve"> PAGEREF _Toc37528987 \h </w:instrText>
+          <w:instrText xml:space="preserve"> PAGEREF _Toc37670858 \h </w:instrText>
         </w:r>
         <w:r>
           <w:rPr>
@@ -3248,7 +3250,7 @@
           <w:lang w:eastAsia="ru-RU"/>
         </w:rPr>
       </w:pPr>
-      <w:hyperlink w:anchor="_Toc37528988" w:history="1">
+      <w:hyperlink w:anchor="_Toc37670859" w:history="1">
         <w:r>
           <w:rPr>
             <w:rStyle w:val="a7"/>
@@ -3295,7 +3297,7 @@
             <w:noProof/>
             <w:webHidden/>
           </w:rPr>
-          <w:instrText xml:space="preserve"> PAGEREF _Toc37528988 \h </w:instrText>
+          <w:instrText xml:space="preserve"> PAGEREF _Toc37670859 \h </w:instrText>
         </w:r>
         <w:r>
           <w:rPr>
@@ -3343,7 +3345,7 @@
           <w:lang w:eastAsia="ru-RU"/>
         </w:rPr>
       </w:pPr>
-      <w:hyperlink w:anchor="_Toc37528989" w:history="1">
+      <w:hyperlink w:anchor="_Toc37670860" w:history="1">
         <w:r>
           <w:rPr>
             <w:rStyle w:val="a7"/>
@@ -3390,7 +3392,7 @@
             <w:noProof/>
             <w:webHidden/>
           </w:rPr>
-          <w:instrText xml:space="preserve"> PAGEREF _Toc37528989 \h </w:instrText>
+          <w:instrText xml:space="preserve"> PAGEREF _Toc37670860 \h </w:instrText>
         </w:r>
         <w:r>
           <w:rPr>
@@ -3437,7 +3439,7 @@
           <w:lang w:eastAsia="ru-RU"/>
         </w:rPr>
       </w:pPr>
-      <w:hyperlink w:anchor="_Toc37528990" w:history="1">
+      <w:hyperlink w:anchor="_Toc37670861" w:history="1">
         <w:r>
           <w:rPr>
             <w:rStyle w:val="a7"/>
@@ -3482,7 +3484,7 @@
             <w:noProof/>
             <w:webHidden/>
           </w:rPr>
-          <w:instrText xml:space="preserve"> PAGEREF _Toc37528990 \h </w:instrText>
+          <w:instrText xml:space="preserve"> PAGEREF _Toc37670861 \h </w:instrText>
         </w:r>
         <w:r>
           <w:rPr>
@@ -3529,7 +3531,7 @@
           <w:lang w:eastAsia="ru-RU"/>
         </w:rPr>
       </w:pPr>
-      <w:hyperlink w:anchor="_Toc37528991" w:history="1">
+      <w:hyperlink w:anchor="_Toc37670862" w:history="1">
         <w:r>
           <w:rPr>
             <w:rStyle w:val="a7"/>
@@ -3574,7 +3576,7 @@
             <w:noProof/>
             <w:webHidden/>
           </w:rPr>
-          <w:instrText xml:space="preserve"> PAGEREF _Toc37528991 \h </w:instrText>
+          <w:instrText xml:space="preserve"> PAGEREF _Toc37670862 \h </w:instrText>
         </w:r>
         <w:r>
           <w:rPr>
@@ -3621,7 +3623,7 @@
           <w:lang w:eastAsia="ru-RU"/>
         </w:rPr>
       </w:pPr>
-      <w:hyperlink w:anchor="_Toc37528992" w:history="1">
+      <w:hyperlink w:anchor="_Toc37670863" w:history="1">
         <w:r>
           <w:rPr>
             <w:rStyle w:val="a7"/>
@@ -3666,7 +3668,7 @@
             <w:noProof/>
             <w:webHidden/>
           </w:rPr>
-          <w:instrText xml:space="preserve"> PAGEREF _Toc37528992 \h </w:instrText>
+          <w:instrText xml:space="preserve"> PAGEREF _Toc37670863 \h </w:instrText>
         </w:r>
         <w:r>
           <w:rPr>
@@ -3714,7 +3716,7 @@
           <w:lang w:eastAsia="ru-RU"/>
         </w:rPr>
       </w:pPr>
-      <w:hyperlink w:anchor="_Toc37528993" w:history="1">
+      <w:hyperlink w:anchor="_Toc37670864" w:history="1">
         <w:r>
           <w:rPr>
             <w:rStyle w:val="a7"/>
@@ -3760,7 +3762,7 @@
             <w:noProof/>
             <w:webHidden/>
           </w:rPr>
-          <w:instrText xml:space="preserve"> PAGEREF _Toc37528993 \h </w:instrText>
+          <w:instrText xml:space="preserve"> PAGEREF _Toc37670864 \h </w:instrText>
         </w:r>
         <w:r>
           <w:rPr>
@@ -3808,7 +3810,7 @@
           <w:lang w:eastAsia="ru-RU"/>
         </w:rPr>
       </w:pPr>
-      <w:hyperlink w:anchor="_Toc37528994" w:history="1">
+      <w:hyperlink w:anchor="_Toc37670865" w:history="1">
         <w:r>
           <w:rPr>
             <w:rStyle w:val="a7"/>
@@ -3854,7 +3856,7 @@
             <w:noProof/>
             <w:webHidden/>
           </w:rPr>
-          <w:instrText xml:space="preserve"> PAGEREF _Toc37528994 \h </w:instrText>
+          <w:instrText xml:space="preserve"> PAGEREF _Toc37670865 \h </w:instrText>
         </w:r>
         <w:r>
           <w:rPr>
@@ -3900,7 +3902,7 @@
           <w:lang w:eastAsia="ru-RU"/>
         </w:rPr>
       </w:pPr>
-      <w:hyperlink w:anchor="_Toc37528995" w:history="1">
+      <w:hyperlink w:anchor="_Toc37670866" w:history="1">
         <w:r>
           <w:rPr>
             <w:rStyle w:val="a7"/>
@@ -3944,7 +3946,7 @@
             <w:noProof/>
             <w:webHidden/>
           </w:rPr>
-          <w:instrText xml:space="preserve"> PAGEREF _Toc37528995 \h </w:instrText>
+          <w:instrText xml:space="preserve"> PAGEREF _Toc37670866 \h </w:instrText>
         </w:r>
         <w:r>
           <w:rPr>
@@ -3990,7 +3992,7 @@
           <w:lang w:eastAsia="ru-RU"/>
         </w:rPr>
       </w:pPr>
-      <w:hyperlink w:anchor="_Toc37528996" w:history="1">
+      <w:hyperlink w:anchor="_Toc37670867" w:history="1">
         <w:r>
           <w:rPr>
             <w:rStyle w:val="a7"/>
@@ -4034,7 +4036,7 @@
             <w:noProof/>
             <w:webHidden/>
           </w:rPr>
-          <w:instrText xml:space="preserve"> PAGEREF _Toc37528996 \h </w:instrText>
+          <w:instrText xml:space="preserve"> PAGEREF _Toc37670867 \h </w:instrText>
         </w:r>
         <w:r>
           <w:rPr>
@@ -4082,7 +4084,7 @@
           <w:lang w:eastAsia="ru-RU"/>
         </w:rPr>
       </w:pPr>
-      <w:hyperlink w:anchor="_Toc37528997" w:history="1">
+      <w:hyperlink w:anchor="_Toc37670868" w:history="1">
         <w:r>
           <w:rPr>
             <w:rStyle w:val="a7"/>
@@ -4128,7 +4130,7 @@
             <w:noProof/>
             <w:webHidden/>
           </w:rPr>
-          <w:instrText xml:space="preserve"> PAGEREF _Toc37528997 \h </w:instrText>
+          <w:instrText xml:space="preserve"> PAGEREF _Toc37670868 \h </w:instrText>
         </w:r>
         <w:r>
           <w:rPr>
@@ -4175,7 +4177,7 @@
           <w:lang w:eastAsia="ru-RU"/>
         </w:rPr>
       </w:pPr>
-      <w:hyperlink w:anchor="_Toc37528998" w:history="1">
+      <w:hyperlink w:anchor="_Toc37670869" w:history="1">
         <w:r>
           <w:rPr>
             <w:rStyle w:val="a7"/>
@@ -4220,7 +4222,7 @@
             <w:noProof/>
             <w:webHidden/>
           </w:rPr>
-          <w:instrText xml:space="preserve"> PAGEREF _Toc37528998 \h </w:instrText>
+          <w:instrText xml:space="preserve"> PAGEREF _Toc37670869 \h </w:instrText>
         </w:r>
         <w:r>
           <w:rPr>
@@ -4267,7 +4269,7 @@
           <w:lang w:eastAsia="ru-RU"/>
         </w:rPr>
       </w:pPr>
-      <w:hyperlink w:anchor="_Toc37528999" w:history="1">
+      <w:hyperlink w:anchor="_Toc37670870" w:history="1">
         <w:r>
           <w:rPr>
             <w:rStyle w:val="a7"/>
@@ -4312,7 +4314,7 @@
             <w:noProof/>
             <w:webHidden/>
           </w:rPr>
-          <w:instrText xml:space="preserve"> PAGEREF _Toc37528999 \h </w:instrText>
+          <w:instrText xml:space="preserve"> PAGEREF _Toc37670870 \h </w:instrText>
         </w:r>
         <w:r>
           <w:rPr>
@@ -4359,7 +4361,7 @@
           <w:lang w:eastAsia="ru-RU"/>
         </w:rPr>
       </w:pPr>
-      <w:hyperlink w:anchor="_Toc37529000" w:history="1">
+      <w:hyperlink w:anchor="_Toc37670871" w:history="1">
         <w:r>
           <w:rPr>
             <w:rStyle w:val="a7"/>
@@ -4404,7 +4406,7 @@
             <w:noProof/>
             <w:webHidden/>
           </w:rPr>
-          <w:instrText xml:space="preserve"> PAGEREF _Toc37529000 \h </w:instrText>
+          <w:instrText xml:space="preserve"> PAGEREF _Toc37670871 \h </w:instrText>
         </w:r>
         <w:r>
           <w:rPr>
@@ -4449,7 +4451,7 @@
           <w:lang w:eastAsia="ru-RU"/>
         </w:rPr>
       </w:pPr>
-      <w:hyperlink w:anchor="_Toc37529001" w:history="1">
+      <w:hyperlink w:anchor="_Toc37670872" w:history="1">
         <w:r>
           <w:rPr>
             <w:rStyle w:val="a7"/>
@@ -4496,7 +4498,7 @@
             <w:noProof/>
             <w:webHidden/>
           </w:rPr>
-          <w:instrText xml:space="preserve"> PAGEREF _Toc37529001 \h </w:instrText>
+          <w:instrText xml:space="preserve"> PAGEREF _Toc37670872 \h </w:instrText>
         </w:r>
         <w:r>
           <w:rPr>
@@ -4543,7 +4545,7 @@
           <w:lang w:eastAsia="ru-RU"/>
         </w:rPr>
       </w:pPr>
-      <w:hyperlink w:anchor="_Toc37529002" w:history="1">
+      <w:hyperlink w:anchor="_Toc37670873" w:history="1">
         <w:r>
           <w:rPr>
             <w:rStyle w:val="a7"/>
@@ -4588,7 +4590,7 @@
             <w:noProof/>
             <w:webHidden/>
           </w:rPr>
-          <w:instrText xml:space="preserve"> PAGEREF _Toc37529002 \h </w:instrText>
+          <w:instrText xml:space="preserve"> PAGEREF _Toc37670873 \h </w:instrText>
         </w:r>
         <w:r>
           <w:rPr>
@@ -4635,7 +4637,7 @@
           <w:lang w:eastAsia="ru-RU"/>
         </w:rPr>
       </w:pPr>
-      <w:hyperlink w:anchor="_Toc37529003" w:history="1">
+      <w:hyperlink w:anchor="_Toc37670874" w:history="1">
         <w:r>
           <w:rPr>
             <w:rStyle w:val="a7"/>
@@ -4680,7 +4682,7 @@
             <w:noProof/>
             <w:webHidden/>
           </w:rPr>
-          <w:instrText xml:space="preserve"> PAGEREF _Toc37529003 \h </w:instrText>
+          <w:instrText xml:space="preserve"> PAGEREF _Toc37670874 \h </w:instrText>
         </w:r>
         <w:r>
           <w:rPr>
@@ -4725,7 +4727,7 @@
           <w:lang w:eastAsia="ru-RU"/>
         </w:rPr>
       </w:pPr>
-      <w:hyperlink w:anchor="_Toc37529004" w:history="1">
+      <w:hyperlink w:anchor="_Toc37670875" w:history="1">
         <w:r>
           <w:rPr>
             <w:rStyle w:val="a7"/>
@@ -4772,7 +4774,7 @@
             <w:noProof/>
             <w:webHidden/>
           </w:rPr>
-          <w:instrText xml:space="preserve"> PAGEREF _Toc37529004 \h </w:instrText>
+          <w:instrText xml:space="preserve"> PAGEREF _Toc37670875 \h </w:instrText>
         </w:r>
         <w:r>
           <w:rPr>
@@ -4819,7 +4821,7 @@
           <w:lang w:eastAsia="ru-RU"/>
         </w:rPr>
       </w:pPr>
-      <w:hyperlink w:anchor="_Toc37529005" w:history="1">
+      <w:hyperlink w:anchor="_Toc37670876" w:history="1">
         <w:r>
           <w:rPr>
             <w:rStyle w:val="a7"/>
@@ -4864,7 +4866,7 @@
             <w:noProof/>
             <w:webHidden/>
           </w:rPr>
-          <w:instrText xml:space="preserve"> PAGEREF _Toc37529005 \h </w:instrText>
+          <w:instrText xml:space="preserve"> PAGEREF _Toc37670876 \h </w:instrText>
         </w:r>
         <w:r>
           <w:rPr>
@@ -4911,7 +4913,7 @@
           <w:lang w:eastAsia="ru-RU"/>
         </w:rPr>
       </w:pPr>
-      <w:hyperlink w:anchor="_Toc37529006" w:history="1">
+      <w:hyperlink w:anchor="_Toc37670877" w:history="1">
         <w:r>
           <w:rPr>
             <w:rStyle w:val="a7"/>
@@ -4956,7 +4958,7 @@
             <w:noProof/>
             <w:webHidden/>
           </w:rPr>
-          <w:instrText xml:space="preserve"> PAGEREF _Toc37529006 \h </w:instrText>
+          <w:instrText xml:space="preserve"> PAGEREF _Toc37670877 \h </w:instrText>
         </w:r>
         <w:r>
           <w:rPr>
@@ -5003,7 +5005,7 @@
           <w:lang w:eastAsia="ru-RU"/>
         </w:rPr>
       </w:pPr>
-      <w:hyperlink w:anchor="_Toc37529007" w:history="1">
+      <w:hyperlink w:anchor="_Toc37670878" w:history="1">
         <w:r>
           <w:rPr>
             <w:rStyle w:val="a7"/>
@@ -5048,7 +5050,7 @@
             <w:noProof/>
             <w:webHidden/>
           </w:rPr>
-          <w:instrText xml:space="preserve"> PAGEREF _Toc37529007 \h </w:instrText>
+          <w:instrText xml:space="preserve"> PAGEREF _Toc37670878 \h </w:instrText>
         </w:r>
         <w:r>
           <w:rPr>
@@ -5093,7 +5095,7 @@
           <w:lang w:eastAsia="ru-RU"/>
         </w:rPr>
       </w:pPr>
-      <w:hyperlink w:anchor="_Toc37529008" w:history="1">
+      <w:hyperlink w:anchor="_Toc37670879" w:history="1">
         <w:r>
           <w:rPr>
             <w:rStyle w:val="a7"/>
@@ -5140,7 +5142,7 @@
             <w:noProof/>
             <w:webHidden/>
           </w:rPr>
-          <w:instrText xml:space="preserve"> PAGEREF _Toc37529008 \h </w:instrText>
+          <w:instrText xml:space="preserve"> PAGEREF _Toc37670879 \h </w:instrText>
         </w:r>
         <w:r>
           <w:rPr>
@@ -5187,7 +5189,7 @@
           <w:lang w:eastAsia="ru-RU"/>
         </w:rPr>
       </w:pPr>
-      <w:hyperlink w:anchor="_Toc37529009" w:history="1">
+      <w:hyperlink w:anchor="_Toc37670880" w:history="1">
         <w:r>
           <w:rPr>
             <w:rStyle w:val="a7"/>
@@ -5232,7 +5234,7 @@
             <w:noProof/>
             <w:webHidden/>
           </w:rPr>
-          <w:instrText xml:space="preserve"> PAGEREF _Toc37529009 \h </w:instrText>
+          <w:instrText xml:space="preserve"> PAGEREF _Toc37670880 \h </w:instrText>
         </w:r>
         <w:r>
           <w:rPr>
@@ -5279,7 +5281,7 @@
           <w:lang w:eastAsia="ru-RU"/>
         </w:rPr>
       </w:pPr>
-      <w:hyperlink w:anchor="_Toc37529010" w:history="1">
+      <w:hyperlink w:anchor="_Toc37670881" w:history="1">
         <w:r>
           <w:rPr>
             <w:rStyle w:val="a7"/>
@@ -5324,7 +5326,7 @@
             <w:noProof/>
             <w:webHidden/>
           </w:rPr>
-          <w:instrText xml:space="preserve"> PAGEREF _Toc37529010 \h </w:instrText>
+          <w:instrText xml:space="preserve"> PAGEREF _Toc37670881 \h </w:instrText>
         </w:r>
         <w:r>
           <w:rPr>
@@ -5369,7 +5371,7 @@
           <w:lang w:eastAsia="ru-RU"/>
         </w:rPr>
       </w:pPr>
-      <w:hyperlink w:anchor="_Toc37529011" w:history="1">
+      <w:hyperlink w:anchor="_Toc37670882" w:history="1">
         <w:r>
           <w:rPr>
             <w:rStyle w:val="a7"/>
@@ -5416,7 +5418,7 @@
             <w:noProof/>
             <w:webHidden/>
           </w:rPr>
-          <w:instrText xml:space="preserve"> PAGEREF _Toc37529011 \h </w:instrText>
+          <w:instrText xml:space="preserve"> PAGEREF _Toc37670882 \h </w:instrText>
         </w:r>
         <w:r>
           <w:rPr>
@@ -5461,7 +5463,7 @@
           <w:lang w:eastAsia="ru-RU"/>
         </w:rPr>
       </w:pPr>
-      <w:hyperlink w:anchor="_Toc37529012" w:history="1">
+      <w:hyperlink w:anchor="_Toc37670883" w:history="1">
         <w:r>
           <w:rPr>
             <w:rStyle w:val="a7"/>
@@ -5488,7 +5490,7 @@
             <w:noProof/>
             <w:webHidden/>
           </w:rPr>
-          <w:instrText xml:space="preserve"> PAGEREF _Toc37529012 \h </w:instrText>
+          <w:instrText xml:space="preserve"> PAGEREF _Toc37670883 \h </w:instrText>
         </w:r>
         <w:r>
           <w:rPr>
@@ -5533,7 +5535,7 @@
           <w:lang w:eastAsia="ru-RU"/>
         </w:rPr>
       </w:pPr>
-      <w:hyperlink w:anchor="_Toc37529013" w:history="1">
+      <w:hyperlink w:anchor="_Toc37670884" w:history="1">
         <w:r>
           <w:rPr>
             <w:rStyle w:val="a7"/>
@@ -5580,7 +5582,7 @@
             <w:noProof/>
             <w:webHidden/>
           </w:rPr>
-          <w:instrText xml:space="preserve"> PAGEREF _Toc37529013 \h </w:instrText>
+          <w:instrText xml:space="preserve"> PAGEREF _Toc37670884 \h </w:instrText>
         </w:r>
         <w:r>
           <w:rPr>
@@ -5625,7 +5627,7 @@
           <w:lang w:eastAsia="ru-RU"/>
         </w:rPr>
       </w:pPr>
-      <w:hyperlink w:anchor="_Toc37529014" w:history="1">
+      <w:hyperlink w:anchor="_Toc37670885" w:history="1">
         <w:r>
           <w:rPr>
             <w:rStyle w:val="a7"/>
@@ -5652,7 +5654,7 @@
             <w:noProof/>
             <w:webHidden/>
           </w:rPr>
-          <w:instrText xml:space="preserve"> PAGEREF _Toc37529014 \h </w:instrText>
+          <w:instrText xml:space="preserve"> PAGEREF _Toc37670885 \h </w:instrText>
         </w:r>
         <w:r>
           <w:rPr>
@@ -5697,7 +5699,7 @@
           <w:lang w:eastAsia="ru-RU"/>
         </w:rPr>
       </w:pPr>
-      <w:hyperlink w:anchor="_Toc37529015" w:history="1">
+      <w:hyperlink w:anchor="_Toc37670886" w:history="1">
         <w:r>
           <w:rPr>
             <w:rStyle w:val="a7"/>
@@ -5744,7 +5746,7 @@
             <w:noProof/>
             <w:webHidden/>
           </w:rPr>
-          <w:instrText xml:space="preserve"> PAGEREF _Toc37529015 \h </w:instrText>
+          <w:instrText xml:space="preserve"> PAGEREF _Toc37670886 \h </w:instrText>
         </w:r>
         <w:r>
           <w:rPr>
@@ -5789,7 +5791,7 @@
           <w:lang w:eastAsia="ru-RU"/>
         </w:rPr>
       </w:pPr>
-      <w:hyperlink w:anchor="_Toc37529016" w:history="1">
+      <w:hyperlink w:anchor="_Toc37670887" w:history="1">
         <w:r>
           <w:rPr>
             <w:rStyle w:val="a7"/>
@@ -5836,7 +5838,7 @@
             <w:noProof/>
             <w:webHidden/>
           </w:rPr>
-          <w:instrText xml:space="preserve"> PAGEREF _Toc37529016 \h </w:instrText>
+          <w:instrText xml:space="preserve"> PAGEREF _Toc37670887 \h </w:instrText>
         </w:r>
         <w:r>
           <w:rPr>
@@ -5903,19 +5905,19 @@
       <w:pPr>
         <w:pStyle w:val="1"/>
       </w:pPr>
-      <w:bookmarkStart w:id="0" w:name="_Toc21955444"/>
-      <w:bookmarkStart w:id="1" w:name="_Toc21955520"/>
-      <w:bookmarkStart w:id="2" w:name="_Toc21955659"/>
-      <w:bookmarkStart w:id="3" w:name="_Toc21956013"/>
-      <w:bookmarkStart w:id="4" w:name="_Toc37528969"/>
+      <w:bookmarkStart w:id="1" w:name="_Toc21955444"/>
+      <w:bookmarkStart w:id="2" w:name="_Toc21955520"/>
+      <w:bookmarkStart w:id="3" w:name="_Toc21955659"/>
+      <w:bookmarkStart w:id="4" w:name="_Toc21956013"/>
+      <w:bookmarkStart w:id="5" w:name="_Toc37670840"/>
       <w:r>
         <w:t>ВВЕДЕНИЕ</w:t>
       </w:r>
-      <w:bookmarkEnd w:id="0"/>
       <w:bookmarkEnd w:id="1"/>
       <w:bookmarkEnd w:id="2"/>
       <w:bookmarkEnd w:id="3"/>
       <w:bookmarkEnd w:id="4"/>
+      <w:bookmarkEnd w:id="5"/>
     </w:p>
     <w:p>
       <w:pPr>
@@ -5924,15 +5926,15 @@
       <w:r>
         <w:t xml:space="preserve"> </w:t>
       </w:r>
-      <w:bookmarkStart w:id="5" w:name="_Toc21955660"/>
-      <w:bookmarkStart w:id="6" w:name="_Toc21956014"/>
-      <w:bookmarkStart w:id="7" w:name="_Toc37528970"/>
+      <w:bookmarkStart w:id="6" w:name="_Toc21955660"/>
+      <w:bookmarkStart w:id="7" w:name="_Toc21956014"/>
+      <w:bookmarkStart w:id="8" w:name="_Toc37670841"/>
       <w:r>
         <w:t>Наименование программы</w:t>
       </w:r>
-      <w:bookmarkEnd w:id="5"/>
       <w:bookmarkEnd w:id="6"/>
       <w:bookmarkEnd w:id="7"/>
+      <w:bookmarkEnd w:id="8"/>
     </w:p>
     <w:p>
       <w:pPr>
@@ -5982,15 +5984,15 @@
       <w:r>
         <w:t xml:space="preserve"> </w:t>
       </w:r>
-      <w:bookmarkStart w:id="8" w:name="_Toc21955661"/>
-      <w:bookmarkStart w:id="9" w:name="_Toc21956015"/>
-      <w:bookmarkStart w:id="10" w:name="_Toc37528971"/>
+      <w:bookmarkStart w:id="9" w:name="_Toc21955661"/>
+      <w:bookmarkStart w:id="10" w:name="_Toc21956015"/>
+      <w:bookmarkStart w:id="11" w:name="_Toc37670842"/>
       <w:r>
         <w:t>Краткая характеристика</w:t>
       </w:r>
-      <w:bookmarkEnd w:id="8"/>
       <w:bookmarkEnd w:id="9"/>
       <w:bookmarkEnd w:id="10"/>
+      <w:bookmarkEnd w:id="11"/>
     </w:p>
     <w:p>
       <w:pPr>
@@ -6051,11 +6053,11 @@
       <w:pPr>
         <w:pStyle w:val="1"/>
       </w:pPr>
-      <w:bookmarkStart w:id="11" w:name="_Toc21955445"/>
-      <w:bookmarkStart w:id="12" w:name="_Toc21955521"/>
-      <w:bookmarkStart w:id="13" w:name="_Toc21955662"/>
-      <w:bookmarkStart w:id="14" w:name="_Toc21956016"/>
-      <w:bookmarkStart w:id="15" w:name="_Toc37528972"/>
+      <w:bookmarkStart w:id="12" w:name="_Toc21955445"/>
+      <w:bookmarkStart w:id="13" w:name="_Toc21955521"/>
+      <w:bookmarkStart w:id="14" w:name="_Toc21955662"/>
+      <w:bookmarkStart w:id="15" w:name="_Toc21956016"/>
+      <w:bookmarkStart w:id="16" w:name="_Toc37670843"/>
       <w:r>
         <w:t>ОСНОВАНИ</w:t>
       </w:r>
@@ -6065,17 +6067,17 @@
       <w:r>
         <w:t xml:space="preserve"> ДЛЯ РАЗРАБОТКИ</w:t>
       </w:r>
-      <w:bookmarkEnd w:id="11"/>
       <w:bookmarkEnd w:id="12"/>
       <w:bookmarkEnd w:id="13"/>
       <w:bookmarkEnd w:id="14"/>
       <w:bookmarkEnd w:id="15"/>
+      <w:bookmarkEnd w:id="16"/>
     </w:p>
     <w:p>
       <w:pPr>
         <w:pStyle w:val="af1"/>
       </w:pPr>
-      <w:bookmarkStart w:id="16" w:name="_Hlk513477317"/>
+      <w:bookmarkStart w:id="17" w:name="_Hlk513477317"/>
       <w:r>
         <w:t xml:space="preserve">Программа выполнена в рамках темы курсовой работы </w:t>
       </w:r>
@@ -6102,8 +6104,8 @@
       <w:pPr>
         <w:pStyle w:val="af1"/>
       </w:pPr>
-      <w:bookmarkStart w:id="17" w:name="_Hlk513477388"/>
-      <w:bookmarkEnd w:id="16"/>
+      <w:bookmarkStart w:id="18" w:name="_Hlk513477388"/>
+      <w:bookmarkEnd w:id="17"/>
       <w:r>
         <w:t xml:space="preserve">Основанием </w:t>
       </w:r>
@@ -6126,7 +6128,7 @@
         <w:t>«Об утверждении тем, руководителей курсовых работ студентов образовательной программы «Программная инженерия» факультета компьютерных наук» № 2.3-02/1112-04 от 11.12.2019</w:t>
       </w:r>
     </w:p>
-    <w:bookmarkEnd w:id="17"/>
+    <w:bookmarkEnd w:id="18"/>
     <w:p>
       <w:pPr>
         <w:pStyle w:val="af1"/>
@@ -6211,20 +6213,20 @@
       <w:pPr>
         <w:pStyle w:val="1"/>
       </w:pPr>
-      <w:bookmarkStart w:id="18" w:name="_Toc21955446"/>
-      <w:bookmarkStart w:id="19" w:name="_Toc21955522"/>
-      <w:bookmarkStart w:id="20" w:name="_Toc21955663"/>
-      <w:bookmarkStart w:id="21" w:name="_Toc21956017"/>
-      <w:bookmarkStart w:id="22" w:name="_Toc37528973"/>
+      <w:bookmarkStart w:id="19" w:name="_Toc21955446"/>
+      <w:bookmarkStart w:id="20" w:name="_Toc21955522"/>
+      <w:bookmarkStart w:id="21" w:name="_Toc21955663"/>
+      <w:bookmarkStart w:id="22" w:name="_Toc21956017"/>
+      <w:bookmarkStart w:id="23" w:name="_Toc37670844"/>
       <w:r>
         <w:lastRenderedPageBreak/>
         <w:t>НАЗНАЧЕНИЕ РАЗРАБОТКИ</w:t>
       </w:r>
-      <w:bookmarkEnd w:id="18"/>
       <w:bookmarkEnd w:id="19"/>
       <w:bookmarkEnd w:id="20"/>
       <w:bookmarkEnd w:id="21"/>
       <w:bookmarkEnd w:id="22"/>
+      <w:bookmarkEnd w:id="23"/>
     </w:p>
     <w:p>
       <w:pPr>
@@ -6233,16 +6235,16 @@
       <w:r>
         <w:t xml:space="preserve"> </w:t>
       </w:r>
-      <w:bookmarkStart w:id="23" w:name="_Toc21955664"/>
-      <w:bookmarkStart w:id="24" w:name="_Toc21956018"/>
-      <w:bookmarkStart w:id="25" w:name="_Toc37528974"/>
+      <w:bookmarkStart w:id="24" w:name="_Toc21955664"/>
+      <w:bookmarkStart w:id="25" w:name="_Toc21956018"/>
+      <w:bookmarkStart w:id="26" w:name="_Toc37670845"/>
       <w:r>
         <w:t>Функциональное назначение</w:t>
       </w:r>
-      <w:bookmarkStart w:id="26" w:name="_Hlk513477490"/>
-      <w:bookmarkEnd w:id="23"/>
+      <w:bookmarkStart w:id="27" w:name="_Hlk513477490"/>
       <w:bookmarkEnd w:id="24"/>
       <w:bookmarkEnd w:id="25"/>
+      <w:bookmarkEnd w:id="26"/>
       <w:r>
         <w:tab/>
       </w:r>
@@ -6270,7 +6272,7 @@
         <w:t>.</w:t>
       </w:r>
     </w:p>
-    <w:bookmarkEnd w:id="26"/>
+    <w:bookmarkEnd w:id="27"/>
     <w:p>
       <w:pPr>
         <w:pStyle w:val="2"/>
@@ -6278,15 +6280,15 @@
       <w:r>
         <w:t xml:space="preserve"> </w:t>
       </w:r>
-      <w:bookmarkStart w:id="27" w:name="_Toc21955665"/>
-      <w:bookmarkStart w:id="28" w:name="_Toc21956019"/>
-      <w:bookmarkStart w:id="29" w:name="_Toc37528975"/>
+      <w:bookmarkStart w:id="28" w:name="_Toc21955665"/>
+      <w:bookmarkStart w:id="29" w:name="_Toc21956019"/>
+      <w:bookmarkStart w:id="30" w:name="_Toc37670846"/>
       <w:r>
         <w:t>Эксплуатационное назначение</w:t>
       </w:r>
-      <w:bookmarkEnd w:id="27"/>
       <w:bookmarkEnd w:id="28"/>
       <w:bookmarkEnd w:id="29"/>
+      <w:bookmarkEnd w:id="30"/>
     </w:p>
     <w:p>
       <w:r>
@@ -6319,20 +6321,20 @@
       <w:pPr>
         <w:pStyle w:val="1"/>
       </w:pPr>
-      <w:bookmarkStart w:id="30" w:name="_Toc21955447"/>
-      <w:bookmarkStart w:id="31" w:name="_Toc21955523"/>
-      <w:bookmarkStart w:id="32" w:name="_Toc21955666"/>
-      <w:bookmarkStart w:id="33" w:name="_Toc21956020"/>
-      <w:bookmarkStart w:id="34" w:name="_Toc37528976"/>
+      <w:bookmarkStart w:id="31" w:name="_Toc21955447"/>
+      <w:bookmarkStart w:id="32" w:name="_Toc21955523"/>
+      <w:bookmarkStart w:id="33" w:name="_Toc21955666"/>
+      <w:bookmarkStart w:id="34" w:name="_Toc21956020"/>
+      <w:bookmarkStart w:id="35" w:name="_Toc37670847"/>
       <w:r>
         <w:lastRenderedPageBreak/>
         <w:t>ТРЕБОВАНИЯ К ПРОГРАММЕ</w:t>
       </w:r>
-      <w:bookmarkEnd w:id="30"/>
       <w:bookmarkEnd w:id="31"/>
       <w:bookmarkEnd w:id="32"/>
       <w:bookmarkEnd w:id="33"/>
       <w:bookmarkEnd w:id="34"/>
+      <w:bookmarkEnd w:id="35"/>
     </w:p>
     <w:p>
       <w:pPr>
@@ -6341,15 +6343,15 @@
       <w:r>
         <w:t xml:space="preserve"> </w:t>
       </w:r>
-      <w:bookmarkStart w:id="35" w:name="_Toc21955667"/>
-      <w:bookmarkStart w:id="36" w:name="_Toc21956021"/>
-      <w:bookmarkStart w:id="37" w:name="_Toc37528977"/>
+      <w:bookmarkStart w:id="36" w:name="_Toc21955667"/>
+      <w:bookmarkStart w:id="37" w:name="_Toc21956021"/>
+      <w:bookmarkStart w:id="38" w:name="_Toc37670848"/>
       <w:r>
         <w:t>Требования к функциональным характеристикам</w:t>
       </w:r>
-      <w:bookmarkEnd w:id="35"/>
       <w:bookmarkEnd w:id="36"/>
       <w:bookmarkEnd w:id="37"/>
+      <w:bookmarkEnd w:id="38"/>
       <w:r>
         <w:t xml:space="preserve"> </w:t>
       </w:r>
@@ -6358,15 +6360,15 @@
       <w:pPr>
         <w:pStyle w:val="30"/>
       </w:pPr>
-      <w:bookmarkStart w:id="38" w:name="_Toc21955668"/>
-      <w:bookmarkStart w:id="39" w:name="_Toc21956022"/>
-      <w:bookmarkStart w:id="40" w:name="_Toc37528978"/>
+      <w:bookmarkStart w:id="39" w:name="_Toc21955668"/>
+      <w:bookmarkStart w:id="40" w:name="_Toc21956022"/>
+      <w:bookmarkStart w:id="41" w:name="_Toc37670849"/>
       <w:r>
         <w:t>Клиентская часть (Android приложение)</w:t>
       </w:r>
-      <w:bookmarkEnd w:id="38"/>
       <w:bookmarkEnd w:id="39"/>
       <w:bookmarkEnd w:id="40"/>
+      <w:bookmarkEnd w:id="41"/>
     </w:p>
     <w:p>
       <w:pPr>
@@ -6376,18 +6378,18 @@
           <w:szCs w:val="23"/>
         </w:rPr>
       </w:pPr>
-      <w:bookmarkStart w:id="41" w:name="_Toc21955669"/>
-      <w:bookmarkStart w:id="42" w:name="_Toc21956023"/>
-      <w:bookmarkStart w:id="43" w:name="_Toc37528979"/>
+      <w:bookmarkStart w:id="42" w:name="_Toc21955669"/>
+      <w:bookmarkStart w:id="43" w:name="_Toc21956023"/>
+      <w:bookmarkStart w:id="44" w:name="_Toc37670850"/>
       <w:r>
         <w:t>Требования к составу выполняемых функций</w:t>
       </w:r>
       <w:r>
         <w:t>.</w:t>
       </w:r>
-      <w:bookmarkEnd w:id="41"/>
       <w:bookmarkEnd w:id="42"/>
       <w:bookmarkEnd w:id="43"/>
+      <w:bookmarkEnd w:id="44"/>
       <w:r>
         <w:t xml:space="preserve"> </w:t>
       </w:r>
@@ -6396,13 +6398,13 @@
       <w:pPr>
         <w:pStyle w:val="5"/>
       </w:pPr>
-      <w:bookmarkStart w:id="44" w:name="_Toc21956024"/>
-      <w:bookmarkStart w:id="45" w:name="_Toc37528980"/>
+      <w:bookmarkStart w:id="45" w:name="_Toc21956024"/>
+      <w:bookmarkStart w:id="46" w:name="_Toc37670851"/>
       <w:r>
         <w:t>Основные функции:</w:t>
       </w:r>
-      <w:bookmarkEnd w:id="44"/>
       <w:bookmarkEnd w:id="45"/>
+      <w:bookmarkEnd w:id="46"/>
     </w:p>
     <w:p>
       <w:pPr>
@@ -9028,11 +9030,11 @@
       <w:pPr>
         <w:pStyle w:val="30"/>
       </w:pPr>
-      <w:bookmarkStart w:id="46" w:name="_Toc37528981"/>
+      <w:bookmarkStart w:id="47" w:name="_Toc37670852"/>
       <w:r>
         <w:t>Серверная часть</w:t>
       </w:r>
-      <w:bookmarkEnd w:id="46"/>
+      <w:bookmarkEnd w:id="47"/>
     </w:p>
     <w:p>
       <w:pPr>
@@ -9104,10 +9106,10 @@
       <w:pPr>
         <w:pStyle w:val="2"/>
       </w:pPr>
-      <w:bookmarkStart w:id="47" w:name="_Toc21955672"/>
-      <w:bookmarkStart w:id="48" w:name="_Toc21956026"/>
-      <w:bookmarkStart w:id="49" w:name="_Hlk513408687"/>
-      <w:bookmarkStart w:id="50" w:name="_Toc37528982"/>
+      <w:bookmarkStart w:id="48" w:name="_Toc21955672"/>
+      <w:bookmarkStart w:id="49" w:name="_Toc21956026"/>
+      <w:bookmarkStart w:id="50" w:name="_Hlk513408687"/>
+      <w:bookmarkStart w:id="51" w:name="_Toc37670853"/>
       <w:r>
         <w:t>Требования к о</w:t>
       </w:r>
@@ -9120,9 +9122,9 @@
       <w:r>
         <w:t xml:space="preserve"> входных данных</w:t>
       </w:r>
-      <w:bookmarkEnd w:id="47"/>
       <w:bookmarkEnd w:id="48"/>
-      <w:bookmarkEnd w:id="50"/>
+      <w:bookmarkEnd w:id="49"/>
+      <w:bookmarkEnd w:id="51"/>
     </w:p>
     <w:p>
       <w:pPr>
@@ -9277,18 +9279,18 @@
       <w:pPr>
         <w:pStyle w:val="2"/>
       </w:pPr>
-      <w:bookmarkStart w:id="51" w:name="_Toc21955673"/>
-      <w:bookmarkStart w:id="52" w:name="_Toc21956027"/>
-      <w:bookmarkStart w:id="53" w:name="_Toc37528983"/>
+      <w:bookmarkStart w:id="52" w:name="_Toc21955673"/>
+      <w:bookmarkStart w:id="53" w:name="_Toc21956027"/>
+      <w:bookmarkStart w:id="54" w:name="_Toc37670854"/>
       <w:r>
         <w:t>Требования к о</w:t>
       </w:r>
       <w:r>
         <w:t>рганизация выходных данных</w:t>
       </w:r>
-      <w:bookmarkEnd w:id="51"/>
       <w:bookmarkEnd w:id="52"/>
       <w:bookmarkEnd w:id="53"/>
+      <w:bookmarkEnd w:id="54"/>
     </w:p>
     <w:p>
       <w:pPr>
@@ -9340,15 +9342,15 @@
       <w:r>
         <w:t xml:space="preserve"> </w:t>
       </w:r>
-      <w:bookmarkStart w:id="54" w:name="_Toc21955674"/>
-      <w:bookmarkStart w:id="55" w:name="_Toc21956028"/>
-      <w:bookmarkStart w:id="56" w:name="_Toc37528984"/>
+      <w:bookmarkStart w:id="55" w:name="_Toc21955674"/>
+      <w:bookmarkStart w:id="56" w:name="_Toc21956028"/>
+      <w:bookmarkStart w:id="57" w:name="_Toc37670855"/>
       <w:r>
         <w:t>Требования к временным характеристикам</w:t>
       </w:r>
-      <w:bookmarkEnd w:id="54"/>
       <w:bookmarkEnd w:id="55"/>
       <w:bookmarkEnd w:id="56"/>
+      <w:bookmarkEnd w:id="57"/>
     </w:p>
     <w:p>
       <w:pPr>
@@ -9406,16 +9408,16 @@
       <w:pPr>
         <w:pStyle w:val="2"/>
       </w:pPr>
-      <w:bookmarkStart w:id="57" w:name="_Toc21955676"/>
-      <w:bookmarkStart w:id="58" w:name="_Toc21956030"/>
-      <w:bookmarkStart w:id="59" w:name="_Toc37528985"/>
-      <w:bookmarkEnd w:id="49"/>
+      <w:bookmarkStart w:id="58" w:name="_Toc21955676"/>
+      <w:bookmarkStart w:id="59" w:name="_Toc21956030"/>
+      <w:bookmarkStart w:id="60" w:name="_Toc37670856"/>
+      <w:bookmarkEnd w:id="50"/>
       <w:r>
         <w:t>Требования к интерфейсу</w:t>
       </w:r>
-      <w:bookmarkEnd w:id="57"/>
       <w:bookmarkEnd w:id="58"/>
       <w:bookmarkEnd w:id="59"/>
+      <w:bookmarkEnd w:id="60"/>
       <w:r>
         <w:t xml:space="preserve"> </w:t>
       </w:r>
@@ -9605,22 +9607,22 @@
       <w:pPr>
         <w:pStyle w:val="2"/>
       </w:pPr>
-      <w:bookmarkStart w:id="60" w:name="_Toc21955677"/>
-      <w:bookmarkStart w:id="61" w:name="_Toc21956031"/>
-      <w:bookmarkStart w:id="62" w:name="_Toc37528986"/>
+      <w:bookmarkStart w:id="61" w:name="_Toc21955677"/>
+      <w:bookmarkStart w:id="62" w:name="_Toc21956031"/>
+      <w:bookmarkStart w:id="63" w:name="_Toc37670857"/>
       <w:r>
         <w:lastRenderedPageBreak/>
         <w:t>Требования к надежности</w:t>
       </w:r>
-      <w:bookmarkEnd w:id="60"/>
       <w:bookmarkEnd w:id="61"/>
       <w:bookmarkEnd w:id="62"/>
+      <w:bookmarkEnd w:id="63"/>
     </w:p>
     <w:p>
       <w:pPr>
         <w:pStyle w:val="30"/>
       </w:pPr>
-      <w:bookmarkStart w:id="63" w:name="_Toc37528987"/>
+      <w:bookmarkStart w:id="64" w:name="_Toc37670858"/>
       <w:r>
         <w:t xml:space="preserve">Обеспечение </w:t>
       </w:r>
@@ -9630,7 +9632,7 @@
       <w:r>
         <w:t xml:space="preserve"> функционирования программы</w:t>
       </w:r>
-      <w:bookmarkEnd w:id="63"/>
+      <w:bookmarkEnd w:id="64"/>
     </w:p>
     <w:p>
       <w:pPr>
@@ -9834,11 +9836,11 @@
           <w:rFonts w:ascii="Times" w:hAnsi="Times" w:cs="Times"/>
         </w:rPr>
       </w:pPr>
-      <w:bookmarkStart w:id="64" w:name="_Toc37528988"/>
+      <w:bookmarkStart w:id="65" w:name="_Toc37670859"/>
       <w:r>
         <w:t>Время восстановления после отказа</w:t>
       </w:r>
-      <w:bookmarkEnd w:id="64"/>
+      <w:bookmarkEnd w:id="65"/>
       <w:r>
         <w:t xml:space="preserve"> </w:t>
       </w:r>
@@ -9876,7 +9878,7 @@
           <w:rFonts w:ascii="Times" w:hAnsi="Times" w:cs="Times"/>
         </w:rPr>
       </w:pPr>
-      <w:bookmarkStart w:id="65" w:name="_Toc37528989"/>
+      <w:bookmarkStart w:id="66" w:name="_Toc37670860"/>
       <w:r>
         <w:t xml:space="preserve">Отказы из-за некорректных </w:t>
       </w:r>
@@ -9886,7 +9888,7 @@
       <w:r>
         <w:t xml:space="preserve"> оператора</w:t>
       </w:r>
-      <w:bookmarkEnd w:id="65"/>
+      <w:bookmarkEnd w:id="66"/>
       <w:r>
         <w:t xml:space="preserve"> </w:t>
       </w:r>
@@ -9940,9 +9942,9 @@
       <w:r>
         <w:t xml:space="preserve"> </w:t>
       </w:r>
-      <w:bookmarkStart w:id="66" w:name="_Toc21955678"/>
-      <w:bookmarkStart w:id="67" w:name="_Toc21956032"/>
-      <w:bookmarkStart w:id="68" w:name="_Toc37528990"/>
+      <w:bookmarkStart w:id="67" w:name="_Toc21955678"/>
+      <w:bookmarkStart w:id="68" w:name="_Toc21956032"/>
+      <w:bookmarkStart w:id="69" w:name="_Toc37670861"/>
       <w:r>
         <w:t>Условия</w:t>
       </w:r>
@@ -9956,9 +9958,9 @@
       <w:r>
         <w:t>эксплуатации</w:t>
       </w:r>
-      <w:bookmarkEnd w:id="66"/>
       <w:bookmarkEnd w:id="67"/>
       <w:bookmarkEnd w:id="68"/>
+      <w:bookmarkEnd w:id="69"/>
     </w:p>
     <w:p>
       <w:pPr>
@@ -10021,15 +10023,15 @@
         <w:lastRenderedPageBreak/>
         <w:t xml:space="preserve"> </w:t>
       </w:r>
-      <w:bookmarkStart w:id="69" w:name="_Toc21955679"/>
-      <w:bookmarkStart w:id="70" w:name="_Toc21956033"/>
-      <w:bookmarkStart w:id="71" w:name="_Toc37528991"/>
+      <w:bookmarkStart w:id="70" w:name="_Toc21955679"/>
+      <w:bookmarkStart w:id="71" w:name="_Toc21956033"/>
+      <w:bookmarkStart w:id="72" w:name="_Toc37670862"/>
       <w:r>
         <w:t>Требования к составу и параметрам технических средств</w:t>
       </w:r>
-      <w:bookmarkEnd w:id="69"/>
       <w:bookmarkEnd w:id="70"/>
       <w:bookmarkEnd w:id="71"/>
+      <w:bookmarkEnd w:id="72"/>
     </w:p>
     <w:p>
       <w:pPr>
@@ -10155,34 +10157,34 @@
       <w:pPr>
         <w:pStyle w:val="2"/>
       </w:pPr>
-      <w:bookmarkStart w:id="72" w:name="_Toc21955680"/>
-      <w:bookmarkStart w:id="73" w:name="_Toc21956034"/>
-      <w:bookmarkStart w:id="74" w:name="_Toc37528992"/>
+      <w:bookmarkStart w:id="73" w:name="_Toc21955680"/>
+      <w:bookmarkStart w:id="74" w:name="_Toc21956034"/>
+      <w:bookmarkStart w:id="75" w:name="_Toc37670863"/>
       <w:r>
         <w:t>Требования к информационной и программной совместимости</w:t>
       </w:r>
-      <w:bookmarkEnd w:id="72"/>
       <w:bookmarkEnd w:id="73"/>
       <w:bookmarkEnd w:id="74"/>
+      <w:bookmarkEnd w:id="75"/>
     </w:p>
     <w:p>
       <w:pPr>
         <w:pStyle w:val="30"/>
       </w:pPr>
-      <w:bookmarkStart w:id="75" w:name="_Toc482734428"/>
-      <w:bookmarkStart w:id="76" w:name="_Toc21955681"/>
-      <w:bookmarkStart w:id="77" w:name="_Toc21956035"/>
-      <w:bookmarkStart w:id="78" w:name="_Toc37528993"/>
+      <w:bookmarkStart w:id="76" w:name="_Toc482734428"/>
+      <w:bookmarkStart w:id="77" w:name="_Toc21955681"/>
+      <w:bookmarkStart w:id="78" w:name="_Toc21956035"/>
+      <w:bookmarkStart w:id="79" w:name="_Toc37670864"/>
       <w:r>
         <w:t>Требования к информационным структурам и методам решени</w:t>
       </w:r>
-      <w:bookmarkEnd w:id="75"/>
+      <w:bookmarkEnd w:id="76"/>
       <w:r>
         <w:t>я</w:t>
       </w:r>
-      <w:bookmarkEnd w:id="76"/>
       <w:bookmarkEnd w:id="77"/>
       <w:bookmarkEnd w:id="78"/>
+      <w:bookmarkEnd w:id="79"/>
     </w:p>
     <w:p>
       <w:pPr>
@@ -10196,24 +10198,24 @@
       <w:pPr>
         <w:pStyle w:val="30"/>
       </w:pPr>
-      <w:bookmarkStart w:id="79" w:name="_Toc21955682"/>
-      <w:bookmarkStart w:id="80" w:name="_Toc21956036"/>
-      <w:bookmarkStart w:id="81" w:name="_Toc482734429"/>
-      <w:bookmarkStart w:id="82" w:name="_Toc21955448"/>
-      <w:bookmarkStart w:id="83" w:name="_Toc21955524"/>
-      <w:bookmarkStart w:id="84" w:name="_Toc37528994"/>
+      <w:bookmarkStart w:id="80" w:name="_Toc21955682"/>
+      <w:bookmarkStart w:id="81" w:name="_Toc21956036"/>
+      <w:bookmarkStart w:id="82" w:name="_Toc482734429"/>
+      <w:bookmarkStart w:id="83" w:name="_Toc21955448"/>
+      <w:bookmarkStart w:id="84" w:name="_Toc21955524"/>
+      <w:bookmarkStart w:id="85" w:name="_Toc37670865"/>
       <w:r>
         <w:t>Требовани</w:t>
       </w:r>
-      <w:bookmarkEnd w:id="79"/>
       <w:bookmarkEnd w:id="80"/>
+      <w:bookmarkEnd w:id="81"/>
       <w:r>
         <w:t>я к исходным кодам и языкам программирования</w:t>
       </w:r>
-      <w:bookmarkEnd w:id="81"/>
       <w:bookmarkEnd w:id="82"/>
       <w:bookmarkEnd w:id="83"/>
       <w:bookmarkEnd w:id="84"/>
+      <w:bookmarkEnd w:id="85"/>
     </w:p>
     <w:p>
       <w:pPr>
@@ -10240,11 +10242,11 @@
       <w:pPr>
         <w:pStyle w:val="4"/>
       </w:pPr>
-      <w:bookmarkStart w:id="85" w:name="_Toc37528995"/>
+      <w:bookmarkStart w:id="86" w:name="_Toc37670866"/>
       <w:r>
         <w:t>Серверная часть</w:t>
       </w:r>
-      <w:bookmarkEnd w:id="85"/>
+      <w:bookmarkEnd w:id="86"/>
     </w:p>
     <w:p>
       <w:pPr>
@@ -10280,11 +10282,11 @@
       <w:r>
         <w:t xml:space="preserve"> </w:t>
       </w:r>
-      <w:bookmarkStart w:id="86" w:name="_Toc37528996"/>
+      <w:bookmarkStart w:id="87" w:name="_Toc37670867"/>
       <w:r>
         <w:t>База данных</w:t>
       </w:r>
-      <w:bookmarkEnd w:id="86"/>
+      <w:bookmarkEnd w:id="87"/>
     </w:p>
     <w:p>
       <w:pPr>
@@ -10320,21 +10322,21 @@
           <w:b/>
         </w:rPr>
       </w:pPr>
-      <w:bookmarkStart w:id="87" w:name="_Toc21955684"/>
-      <w:bookmarkStart w:id="88" w:name="_Toc21956038"/>
-      <w:bookmarkStart w:id="89" w:name="_Toc482734431"/>
-      <w:bookmarkStart w:id="90" w:name="_Toc21955450"/>
-      <w:bookmarkStart w:id="91" w:name="_Toc21955526"/>
-      <w:bookmarkStart w:id="92" w:name="_Toc37528997"/>
+      <w:bookmarkStart w:id="88" w:name="_Toc21955684"/>
+      <w:bookmarkStart w:id="89" w:name="_Toc21956038"/>
+      <w:bookmarkStart w:id="90" w:name="_Toc482734431"/>
+      <w:bookmarkStart w:id="91" w:name="_Toc21955450"/>
+      <w:bookmarkStart w:id="92" w:name="_Toc21955526"/>
+      <w:bookmarkStart w:id="93" w:name="_Toc37670868"/>
       <w:r>
         <w:rPr>
           <w:rStyle w:val="32"/>
         </w:rPr>
         <w:t>Требования к защите информации</w:t>
       </w:r>
-      <w:bookmarkEnd w:id="87"/>
       <w:bookmarkEnd w:id="88"/>
-      <w:bookmarkEnd w:id="92"/>
+      <w:bookmarkEnd w:id="89"/>
+      <w:bookmarkEnd w:id="93"/>
       <w:r>
         <w:rPr>
           <w:b/>
@@ -10342,9 +10344,9 @@
         </w:rPr>
         <w:t xml:space="preserve"> и программ</w:t>
       </w:r>
-      <w:bookmarkEnd w:id="89"/>
       <w:bookmarkEnd w:id="90"/>
       <w:bookmarkEnd w:id="91"/>
+      <w:bookmarkEnd w:id="92"/>
     </w:p>
     <w:p>
       <w:pPr>
@@ -10373,15 +10375,15 @@
         <w:pStyle w:val="2"/>
         <w:ind w:left="709" w:hanging="349"/>
       </w:pPr>
-      <w:bookmarkStart w:id="93" w:name="_Toc21955685"/>
-      <w:bookmarkStart w:id="94" w:name="_Toc21956039"/>
-      <w:bookmarkStart w:id="95" w:name="_Toc37528998"/>
+      <w:bookmarkStart w:id="94" w:name="_Toc21955685"/>
+      <w:bookmarkStart w:id="95" w:name="_Toc21956039"/>
+      <w:bookmarkStart w:id="96" w:name="_Toc37670869"/>
       <w:r>
         <w:t>Требования к маркировке и упаковке</w:t>
       </w:r>
-      <w:bookmarkEnd w:id="93"/>
       <w:bookmarkEnd w:id="94"/>
       <w:bookmarkEnd w:id="95"/>
+      <w:bookmarkEnd w:id="96"/>
       <w:r>
         <w:t xml:space="preserve"> </w:t>
       </w:r>
@@ -10410,15 +10412,15 @@
       <w:pPr>
         <w:pStyle w:val="2"/>
       </w:pPr>
-      <w:bookmarkStart w:id="96" w:name="_Toc21955686"/>
-      <w:bookmarkStart w:id="97" w:name="_Toc21956040"/>
-      <w:bookmarkStart w:id="98" w:name="_Toc37528999"/>
+      <w:bookmarkStart w:id="97" w:name="_Toc21955686"/>
+      <w:bookmarkStart w:id="98" w:name="_Toc21956040"/>
+      <w:bookmarkStart w:id="99" w:name="_Toc37670870"/>
       <w:r>
         <w:t>Требования к транспортированию и хранению</w:t>
       </w:r>
-      <w:bookmarkEnd w:id="96"/>
       <w:bookmarkEnd w:id="97"/>
       <w:bookmarkEnd w:id="98"/>
+      <w:bookmarkEnd w:id="99"/>
     </w:p>
     <w:p>
       <w:pPr>
@@ -10441,15 +10443,15 @@
       <w:pPr>
         <w:pStyle w:val="2"/>
       </w:pPr>
-      <w:bookmarkStart w:id="99" w:name="_Toc21955689"/>
-      <w:bookmarkStart w:id="100" w:name="_Toc21956043"/>
-      <w:bookmarkStart w:id="101" w:name="_Toc37529000"/>
+      <w:bookmarkStart w:id="100" w:name="_Toc21955689"/>
+      <w:bookmarkStart w:id="101" w:name="_Toc21956043"/>
+      <w:bookmarkStart w:id="102" w:name="_Toc37670871"/>
       <w:r>
         <w:t>Специальные требования</w:t>
       </w:r>
-      <w:bookmarkEnd w:id="99"/>
       <w:bookmarkEnd w:id="100"/>
       <w:bookmarkEnd w:id="101"/>
+      <w:bookmarkEnd w:id="102"/>
     </w:p>
     <w:p>
       <w:pPr>
@@ -10463,20 +10465,20 @@
       <w:pPr>
         <w:pStyle w:val="1"/>
       </w:pPr>
-      <w:bookmarkStart w:id="102" w:name="_Toc21955452"/>
-      <w:bookmarkStart w:id="103" w:name="_Toc21955528"/>
-      <w:bookmarkStart w:id="104" w:name="_Toc21955690"/>
-      <w:bookmarkStart w:id="105" w:name="_Toc21956044"/>
-      <w:bookmarkStart w:id="106" w:name="_Toc37529001"/>
+      <w:bookmarkStart w:id="103" w:name="_Toc21955452"/>
+      <w:bookmarkStart w:id="104" w:name="_Toc21955528"/>
+      <w:bookmarkStart w:id="105" w:name="_Toc21955690"/>
+      <w:bookmarkStart w:id="106" w:name="_Toc21956044"/>
+      <w:bookmarkStart w:id="107" w:name="_Toc37670872"/>
       <w:r>
         <w:lastRenderedPageBreak/>
         <w:t>ТРЕБОВАНИЯ К ПРОГРАММНОЙ ДОКУМЕНТАЦИИ</w:t>
       </w:r>
-      <w:bookmarkEnd w:id="102"/>
       <w:bookmarkEnd w:id="103"/>
       <w:bookmarkEnd w:id="104"/>
       <w:bookmarkEnd w:id="105"/>
       <w:bookmarkEnd w:id="106"/>
+      <w:bookmarkEnd w:id="107"/>
     </w:p>
     <w:p>
       <w:pPr>
@@ -10489,18 +10491,18 @@
         </w:rPr>
         <w:t xml:space="preserve"> </w:t>
       </w:r>
-      <w:bookmarkStart w:id="107" w:name="_Toc21955691"/>
-      <w:bookmarkStart w:id="108" w:name="_Toc21956045"/>
-      <w:bookmarkStart w:id="109" w:name="_Toc37529002"/>
+      <w:bookmarkStart w:id="108" w:name="_Toc21955691"/>
+      <w:bookmarkStart w:id="109" w:name="_Toc21956045"/>
+      <w:bookmarkStart w:id="110" w:name="_Toc37670873"/>
       <w:r>
         <w:t>Предварительный с</w:t>
       </w:r>
       <w:r>
         <w:t>остав программной документации</w:t>
       </w:r>
-      <w:bookmarkEnd w:id="107"/>
       <w:bookmarkEnd w:id="108"/>
       <w:bookmarkEnd w:id="109"/>
+      <w:bookmarkEnd w:id="110"/>
     </w:p>
     <w:p>
       <w:pPr>
@@ -10682,23 +10684,23 @@
       <w:pPr>
         <w:pStyle w:val="2"/>
       </w:pPr>
-      <w:bookmarkStart w:id="110" w:name="_Toc419906054"/>
-      <w:bookmarkStart w:id="111" w:name="_Toc419906189"/>
-      <w:bookmarkStart w:id="112" w:name="_Toc420181138"/>
-      <w:bookmarkStart w:id="113" w:name="_Toc451904866"/>
-      <w:bookmarkStart w:id="114" w:name="_Toc21955692"/>
-      <w:bookmarkStart w:id="115" w:name="_Toc21956046"/>
-      <w:bookmarkStart w:id="116" w:name="_Toc37529003"/>
+      <w:bookmarkStart w:id="111" w:name="_Toc419906054"/>
+      <w:bookmarkStart w:id="112" w:name="_Toc419906189"/>
+      <w:bookmarkStart w:id="113" w:name="_Toc420181138"/>
+      <w:bookmarkStart w:id="114" w:name="_Toc451904866"/>
+      <w:bookmarkStart w:id="115" w:name="_Toc21955692"/>
+      <w:bookmarkStart w:id="116" w:name="_Toc21956046"/>
+      <w:bookmarkStart w:id="117" w:name="_Toc37670874"/>
       <w:r>
         <w:t>Специальные требования к программной документации</w:t>
       </w:r>
-      <w:bookmarkEnd w:id="110"/>
       <w:bookmarkEnd w:id="111"/>
       <w:bookmarkEnd w:id="112"/>
       <w:bookmarkEnd w:id="113"/>
       <w:bookmarkEnd w:id="114"/>
       <w:bookmarkEnd w:id="115"/>
       <w:bookmarkEnd w:id="116"/>
+      <w:bookmarkEnd w:id="117"/>
     </w:p>
     <w:p>
       <w:pPr>
@@ -10884,11 +10886,11 @@
       <w:pPr>
         <w:pStyle w:val="1"/>
       </w:pPr>
-      <w:bookmarkStart w:id="117" w:name="_Toc21955453"/>
-      <w:bookmarkStart w:id="118" w:name="_Toc21955529"/>
-      <w:bookmarkStart w:id="119" w:name="_Toc21955693"/>
-      <w:bookmarkStart w:id="120" w:name="_Toc21956047"/>
-      <w:bookmarkStart w:id="121" w:name="_Toc37529004"/>
+      <w:bookmarkStart w:id="118" w:name="_Toc21955453"/>
+      <w:bookmarkStart w:id="119" w:name="_Toc21955529"/>
+      <w:bookmarkStart w:id="120" w:name="_Toc21955693"/>
+      <w:bookmarkStart w:id="121" w:name="_Toc21956047"/>
+      <w:bookmarkStart w:id="122" w:name="_Toc37670875"/>
       <w:r>
         <w:lastRenderedPageBreak/>
         <w:t>ТЕХНИКО</w:t>
@@ -10899,25 +10901,25 @@
       <w:r>
         <w:t>ЭКОНОМИЧЕСКИЕ ПОКАЗАТЕЛИ</w:t>
       </w:r>
-      <w:bookmarkEnd w:id="117"/>
       <w:bookmarkEnd w:id="118"/>
       <w:bookmarkEnd w:id="119"/>
       <w:bookmarkEnd w:id="120"/>
       <w:bookmarkEnd w:id="121"/>
+      <w:bookmarkEnd w:id="122"/>
     </w:p>
     <w:p>
       <w:pPr>
         <w:pStyle w:val="2"/>
       </w:pPr>
-      <w:bookmarkStart w:id="122" w:name="_Toc21955694"/>
-      <w:bookmarkStart w:id="123" w:name="_Toc21956048"/>
-      <w:bookmarkStart w:id="124" w:name="_Toc37529005"/>
+      <w:bookmarkStart w:id="123" w:name="_Toc21955694"/>
+      <w:bookmarkStart w:id="124" w:name="_Toc21956048"/>
+      <w:bookmarkStart w:id="125" w:name="_Toc37670876"/>
       <w:r>
         <w:t>Предполагаемая потребность</w:t>
       </w:r>
-      <w:bookmarkEnd w:id="122"/>
       <w:bookmarkEnd w:id="123"/>
       <w:bookmarkEnd w:id="124"/>
+      <w:bookmarkEnd w:id="125"/>
     </w:p>
     <w:p>
       <w:pPr>
@@ -10931,8 +10933,8 @@
       </w:r>
     </w:p>
     <w:p>
-      <w:bookmarkStart w:id="125" w:name="_Toc21955695"/>
-      <w:bookmarkStart w:id="126" w:name="_Toc21956049"/>
+      <w:bookmarkStart w:id="126" w:name="_Toc21955695"/>
+      <w:bookmarkStart w:id="127" w:name="_Toc21956049"/>
       <w:r>
         <w:t>Сервис также может быть интересен инди-музыкантам, так как предоставляет возможность бесплатно распространять свою музыку, а также информирует слушателей группы о ее концертах.</w:t>
       </w:r>
@@ -10941,16 +10943,16 @@
       <w:pPr>
         <w:pStyle w:val="2"/>
       </w:pPr>
-      <w:bookmarkStart w:id="127" w:name="_Toc37529006"/>
+      <w:bookmarkStart w:id="128" w:name="_Toc37670877"/>
       <w:r>
         <w:t>Ориентировочная экономическая</w:t>
       </w:r>
       <w:r>
         <w:t xml:space="preserve"> эффективность</w:t>
       </w:r>
-      <w:bookmarkEnd w:id="125"/>
       <w:bookmarkEnd w:id="126"/>
       <w:bookmarkEnd w:id="127"/>
+      <w:bookmarkEnd w:id="128"/>
     </w:p>
     <w:p>
       <w:pPr>
@@ -10964,33 +10966,78 @@
       <w:pPr>
         <w:pStyle w:val="2"/>
       </w:pPr>
-      <w:bookmarkStart w:id="128" w:name="_Toc21955696"/>
-      <w:bookmarkStart w:id="129" w:name="_Toc21956050"/>
-      <w:bookmarkStart w:id="130" w:name="_Toc37529007"/>
+      <w:bookmarkStart w:id="129" w:name="_Toc21955696"/>
+      <w:bookmarkStart w:id="130" w:name="_Toc21956050"/>
+      <w:bookmarkStart w:id="131" w:name="_Toc37670878"/>
       <w:r>
         <w:t>Экономические преимущества разработки по сравнению с отечественными и зарубежными аналогами</w:t>
       </w:r>
-      <w:bookmarkEnd w:id="128"/>
       <w:bookmarkEnd w:id="129"/>
       <w:bookmarkEnd w:id="130"/>
+      <w:bookmarkEnd w:id="131"/>
+    </w:p>
+    <w:p>
+      <w:r>
+        <w:t>Сервис конкурирует с популярными стриминговыми музыкальными сервисами такими как Google Музыка, Boom, Яндекс Музыка, Spotify.</w:t>
+      </w:r>
+    </w:p>
+    <w:p>
+      <w:r>
+        <w:t>Главным конкруентным преимуществом приложения является его модель распространения музыки: все перечисленные стриминговые сервисы работают по принципу платной подписки, т.е. пользователь раз в платежный период (обычно раз в месяц) обязан платить серв</w:t>
+      </w:r>
+      <w:r>
+        <w:t>ису стоимость платной подписки</w:t>
+      </w:r>
+      <w:r>
+        <w:t xml:space="preserve">; </w:t>
+      </w:r>
+      <w:r>
+        <w:t xml:space="preserve">часть этих денег сервис оставляет себе, а часть переводит в качестве дивидендов музыкантам. </w:t>
+      </w:r>
+      <w:r>
+        <w:rPr>
+          <w:lang w:val="en-US"/>
+        </w:rPr>
+        <w:t>IndieWindy</w:t>
+      </w:r>
+      <w:r>
+        <w:t xml:space="preserve"> </w:t>
+      </w:r>
+      <w:r>
+        <w:t>же работает по принципу «свободная музыка»</w:t>
+      </w:r>
+      <w:r>
+        <w:t xml:space="preserve"> и занимает специфическую нишу инди-мзыки</w:t>
+      </w:r>
+      <w:r>
+        <w:t>:</w:t>
+      </w:r>
+      <w:r>
+        <w:t xml:space="preserve"> инди-музыканты выкладывают свои аудиозаписи на сервис в свободный доступ, а </w:t>
+      </w:r>
+      <w:r>
+        <w:t xml:space="preserve">пользователи могут слушать выложенную </w:t>
+      </w:r>
+      <w:r>
+        <w:t>музыку</w:t>
+      </w:r>
+      <w:r>
+        <w:t xml:space="preserve">, добровольно финансово поддерживая понравившихся им исполнителей. </w:t>
+      </w:r>
+      <w:r>
+        <w:t xml:space="preserve"> </w:t>
+      </w:r>
+    </w:p>
+    <w:p>
+      <w:r>
+        <w:t xml:space="preserve">Кроме этого сервис предоставляет информацию о концертах исполнителей этого нету в аналогах и это может привлечь аудиторию любителей концертов. </w:t>
+      </w:r>
     </w:p>
     <w:p>
       <w:pPr>
         <w:pStyle w:val="af1"/>
       </w:pPr>
       <w:r>
-        <w:t xml:space="preserve">На момент начала разработки </w:t>
-      </w:r>
-      <w:r>
-        <w:t xml:space="preserve">на отечественном и зарубежном рынке </w:t>
-      </w:r>
-      <w:r>
-        <w:t>не было выявлено аналогичных продуктов</w:t>
-      </w:r>
-      <w:r>
-        <w:t>.</w:t>
-      </w:r>
-      <w:r>
         <w:br w:type="page"/>
       </w:r>
     </w:p>
@@ -10998,34 +11045,34 @@
       <w:pPr>
         <w:pStyle w:val="1"/>
       </w:pPr>
-      <w:bookmarkStart w:id="131" w:name="_Toc21955454"/>
-      <w:bookmarkStart w:id="132" w:name="_Toc21955530"/>
-      <w:bookmarkStart w:id="133" w:name="_Toc21955697"/>
-      <w:bookmarkStart w:id="134" w:name="_Toc21956051"/>
-      <w:bookmarkStart w:id="135" w:name="_Toc37529008"/>
+      <w:bookmarkStart w:id="132" w:name="_Toc21955454"/>
+      <w:bookmarkStart w:id="133" w:name="_Toc21955530"/>
+      <w:bookmarkStart w:id="134" w:name="_Toc21955697"/>
+      <w:bookmarkStart w:id="135" w:name="_Toc21956051"/>
+      <w:bookmarkStart w:id="136" w:name="_Toc37670879"/>
       <w:r>
         <w:lastRenderedPageBreak/>
         <w:t>СТАДИИ И ЭТАПЫ РАЗРАБОТКИ</w:t>
       </w:r>
-      <w:bookmarkEnd w:id="131"/>
       <w:bookmarkEnd w:id="132"/>
       <w:bookmarkEnd w:id="133"/>
       <w:bookmarkEnd w:id="134"/>
       <w:bookmarkEnd w:id="135"/>
+      <w:bookmarkEnd w:id="136"/>
     </w:p>
     <w:p>
       <w:pPr>
         <w:pStyle w:val="2"/>
       </w:pPr>
-      <w:bookmarkStart w:id="136" w:name="_Toc21955698"/>
-      <w:bookmarkStart w:id="137" w:name="_Toc21956052"/>
-      <w:bookmarkStart w:id="138" w:name="_Toc37529009"/>
+      <w:bookmarkStart w:id="137" w:name="_Toc21955698"/>
+      <w:bookmarkStart w:id="138" w:name="_Toc21956052"/>
+      <w:bookmarkStart w:id="139" w:name="_Toc37670880"/>
       <w:r>
         <w:t>Стадии разработки</w:t>
       </w:r>
-      <w:bookmarkEnd w:id="136"/>
       <w:bookmarkEnd w:id="137"/>
       <w:bookmarkEnd w:id="138"/>
+      <w:bookmarkEnd w:id="139"/>
     </w:p>
     <w:p>
       <w:pPr>
@@ -12223,16 +12270,16 @@
       <w:pPr>
         <w:pStyle w:val="2"/>
       </w:pPr>
-      <w:bookmarkStart w:id="139" w:name="_Toc21955699"/>
-      <w:bookmarkStart w:id="140" w:name="_Toc21956053"/>
-      <w:bookmarkStart w:id="141" w:name="_Toc37529010"/>
+      <w:bookmarkStart w:id="140" w:name="_Toc21955699"/>
+      <w:bookmarkStart w:id="141" w:name="_Toc21956053"/>
+      <w:bookmarkStart w:id="142" w:name="_Toc37670881"/>
       <w:r>
         <w:lastRenderedPageBreak/>
         <w:t>Сроки разработки и исполнители</w:t>
       </w:r>
-      <w:bookmarkEnd w:id="139"/>
       <w:bookmarkEnd w:id="140"/>
       <w:bookmarkEnd w:id="141"/>
+      <w:bookmarkEnd w:id="142"/>
     </w:p>
     <w:p>
       <w:pPr>
@@ -12299,20 +12346,20 @@
       <w:pPr>
         <w:pStyle w:val="1"/>
       </w:pPr>
-      <w:bookmarkStart w:id="142" w:name="_Toc21955455"/>
-      <w:bookmarkStart w:id="143" w:name="_Toc21955531"/>
-      <w:bookmarkStart w:id="144" w:name="_Toc21955700"/>
-      <w:bookmarkStart w:id="145" w:name="_Toc21956054"/>
-      <w:bookmarkStart w:id="146" w:name="_Toc37529011"/>
+      <w:bookmarkStart w:id="143" w:name="_Toc21955455"/>
+      <w:bookmarkStart w:id="144" w:name="_Toc21955531"/>
+      <w:bookmarkStart w:id="145" w:name="_Toc21955700"/>
+      <w:bookmarkStart w:id="146" w:name="_Toc21956054"/>
+      <w:bookmarkStart w:id="147" w:name="_Toc37670882"/>
       <w:r>
         <w:lastRenderedPageBreak/>
         <w:t>ПОРЯДОК КОНТРОЛЯ И ПРИЁМКИ</w:t>
       </w:r>
-      <w:bookmarkEnd w:id="142"/>
       <w:bookmarkEnd w:id="143"/>
       <w:bookmarkEnd w:id="144"/>
       <w:bookmarkEnd w:id="145"/>
       <w:bookmarkEnd w:id="146"/>
+      <w:bookmarkEnd w:id="147"/>
     </w:p>
     <w:p>
       <w:pPr>
@@ -12369,30 +12416,30 @@
         </w:numPr>
         <w:ind w:firstLine="709"/>
       </w:pPr>
-      <w:bookmarkStart w:id="147" w:name="_Toc21955456"/>
-      <w:bookmarkStart w:id="148" w:name="_Toc21955532"/>
-      <w:bookmarkStart w:id="149" w:name="_Toc21955701"/>
-      <w:bookmarkStart w:id="150" w:name="_Toc21956055"/>
-      <w:bookmarkStart w:id="151" w:name="_Toc37529012"/>
+      <w:bookmarkStart w:id="148" w:name="_Toc21955456"/>
+      <w:bookmarkStart w:id="149" w:name="_Toc21955532"/>
+      <w:bookmarkStart w:id="150" w:name="_Toc21955701"/>
+      <w:bookmarkStart w:id="151" w:name="_Toc21956055"/>
+      <w:bookmarkStart w:id="152" w:name="_Toc37670883"/>
       <w:r>
         <w:lastRenderedPageBreak/>
         <w:t>ПРИЛОЖЕНИЕ 1</w:t>
       </w:r>
-      <w:bookmarkEnd w:id="147"/>
       <w:bookmarkEnd w:id="148"/>
       <w:bookmarkEnd w:id="149"/>
       <w:bookmarkEnd w:id="150"/>
       <w:bookmarkEnd w:id="151"/>
+      <w:bookmarkEnd w:id="152"/>
     </w:p>
     <w:p>
       <w:pPr>
         <w:pStyle w:val="1"/>
       </w:pPr>
-      <w:bookmarkStart w:id="152" w:name="_Toc37529013"/>
+      <w:bookmarkStart w:id="153" w:name="_Toc37670884"/>
       <w:r>
         <w:t>ТЕРМИНОЛОГИЯ</w:t>
       </w:r>
-      <w:bookmarkEnd w:id="152"/>
+      <w:bookmarkEnd w:id="153"/>
     </w:p>
     <w:p>
       <w:pPr>
@@ -12435,8 +12482,6 @@
         </w:rPr>
         <w:t>2</w:t>
       </w:r>
-      <w:bookmarkStart w:id="153" w:name="_GoBack"/>
-      <w:bookmarkEnd w:id="153"/>
       <w:r>
         <w:rPr>
           <w:b/>
@@ -12998,7 +13043,7 @@
       <w:bookmarkStart w:id="155" w:name="_Toc21955533"/>
       <w:bookmarkStart w:id="156" w:name="_Toc21955702"/>
       <w:bookmarkStart w:id="157" w:name="_Toc21956056"/>
-      <w:bookmarkStart w:id="158" w:name="_Toc37529014"/>
+      <w:bookmarkStart w:id="158" w:name="_Toc37670885"/>
       <w:r>
         <w:lastRenderedPageBreak/>
         <w:t>ПРИЛОЖЕНИЕ 2</w:t>
@@ -13025,7 +13070,7 @@
       <w:bookmarkStart w:id="161" w:name="_Toc21955534"/>
       <w:bookmarkStart w:id="162" w:name="_Toc21955703"/>
       <w:bookmarkStart w:id="163" w:name="_Toc21956057"/>
-      <w:bookmarkStart w:id="164" w:name="_Toc37529015"/>
+      <w:bookmarkStart w:id="164" w:name="_Toc37670886"/>
       <w:r>
         <w:t>ИСТОЧНИКИ, ИСПОЛЬЗОВАННЫЕ ПРИ РАЗРАБОТКЕ</w:t>
       </w:r>
@@ -13744,7 +13789,7 @@
       <w:pPr>
         <w:pStyle w:val="1"/>
       </w:pPr>
-      <w:bookmarkStart w:id="169" w:name="_Toc37529016"/>
+      <w:bookmarkStart w:id="169" w:name="_Toc37670887"/>
       <w:r>
         <w:lastRenderedPageBreak/>
         <w:t>ЛИСТ РЕГИСТРАЦИИ ИЗМЕНЕНИЙ</w:t>
@@ -18172,7 +18217,7 @@
             <w:sz w:val="22"/>
             <w:szCs w:val="22"/>
           </w:rPr>
-          <w:t>22</w:t>
+          <w:t>3</w:t>
         </w:r>
         <w:r>
           <w:rPr>
@@ -22063,7 +22108,7 @@
 </file>
 
 <file path=customXml/itemProps1.xml><?xml version="1.0" encoding="utf-8"?>
-<ds:datastoreItem xmlns:ds="http://schemas.openxmlformats.org/officeDocument/2006/customXml" ds:itemID="{57606F79-140D-2744-A56A-AFDD4BB75F27}">
+<ds:datastoreItem xmlns:ds="http://schemas.openxmlformats.org/officeDocument/2006/customXml" ds:itemID="{1E2320F0-A270-D143-9D13-7E325065F741}">
   <ds:schemaRefs>
     <ds:schemaRef ds:uri="http://schemas.openxmlformats.org/officeDocument/2006/bibliography"/>
   </ds:schemaRefs>

</xml_diff>